<commit_message>
Lo volvi a hacer con el KB
</commit_message>
<xml_diff>
--- a/qna/margies_faqX.docx
+++ b/qna/margies_faqX.docx
@@ -15,7 +15,21 @@
           <w:sz w:val="36"/>
           <w:szCs w:val="36"/>
         </w:rPr>
-        <w:t>hola</w:t>
+        <w:t>H</w:t>
+      </w:r>
+      <w:r>
+        <w:rPr>
+          <w:sz w:val="36"/>
+          <w:szCs w:val="36"/>
+        </w:rPr>
+        <w:t>ola</w:t>
+      </w:r>
+      <w:r>
+        <w:rPr>
+          <w:sz w:val="36"/>
+          <w:szCs w:val="36"/>
+        </w:rPr>
+        <w:t>?</w:t>
       </w:r>
     </w:p>
     <w:p>

</xml_diff>